<commit_message>
WP update (pdf and docx)
 FL/USDFL charts with the new issue rate added. Combined charts added.
</commit_message>
<xml_diff>
--- a/Freeliquid WP_English.docx
+++ b/Freeliquid WP_English.docx
@@ -487,7 +487,7 @@
       <w:sdtContent>
         <w:p>
           <w:pPr>
-            <w:pStyle w:val="10"/>
+            <w:pStyle w:val="TOC1"/>
             <w:tabs>
               <w:tab w:val="right" w:pos="9016"/>
             </w:tabs>
@@ -507,7 +507,7 @@
           <w:hyperlink w:anchor="_Toc57160605" w:history="1">
             <w:r>
               <w:rPr>
-                <w:rStyle w:val="a5"/>
+                <w:rStyle w:val="Hyperlink"/>
                 <w:noProof/>
               </w:rPr>
               <w:t>1. Introduction</w:t>
@@ -564,7 +564,7 @@
         </w:p>
         <w:p>
           <w:pPr>
-            <w:pStyle w:val="10"/>
+            <w:pStyle w:val="TOC1"/>
             <w:tabs>
               <w:tab w:val="right" w:pos="9016"/>
             </w:tabs>
@@ -575,7 +575,7 @@
           <w:hyperlink w:anchor="_Toc57160606" w:history="1">
             <w:r>
               <w:rPr>
-                <w:rStyle w:val="a5"/>
+                <w:rStyle w:val="Hyperlink"/>
                 <w:noProof/>
               </w:rPr>
               <w:t>2. The Freeliquid Protocol</w:t>
@@ -632,7 +632,7 @@
         </w:p>
         <w:p>
           <w:pPr>
-            <w:pStyle w:val="20"/>
+            <w:pStyle w:val="TOC2"/>
             <w:tabs>
               <w:tab w:val="right" w:pos="9016"/>
             </w:tabs>
@@ -643,7 +643,7 @@
           <w:hyperlink w:anchor="_Toc57160607" w:history="1">
             <w:r>
               <w:rPr>
-                <w:rStyle w:val="a5"/>
+                <w:rStyle w:val="Hyperlink"/>
                 <w:noProof/>
               </w:rPr>
               <w:t>2.1 General information</w:t>
@@ -700,7 +700,7 @@
         </w:p>
         <w:p>
           <w:pPr>
-            <w:pStyle w:val="20"/>
+            <w:pStyle w:val="TOC2"/>
             <w:tabs>
               <w:tab w:val="right" w:pos="9016"/>
             </w:tabs>
@@ -711,7 +711,7 @@
           <w:hyperlink w:anchor="_Toc57160608" w:history="1">
             <w:r>
               <w:rPr>
-                <w:rStyle w:val="a5"/>
+                <w:rStyle w:val="Hyperlink"/>
                 <w:noProof/>
               </w:rPr>
               <w:t>2.2 Freeliquid Borrow</w:t>
@@ -768,7 +768,7 @@
         </w:p>
         <w:p>
           <w:pPr>
-            <w:pStyle w:val="30"/>
+            <w:pStyle w:val="TOC3"/>
             <w:tabs>
               <w:tab w:val="right" w:pos="9016"/>
             </w:tabs>
@@ -779,7 +779,7 @@
           <w:hyperlink w:anchor="_Toc57160609" w:history="1">
             <w:r>
               <w:rPr>
-                <w:rStyle w:val="a5"/>
+                <w:rStyle w:val="Hyperlink"/>
                 <w:noProof/>
               </w:rPr>
               <w:t>The USDFL stablecoin</w:t>
@@ -836,7 +836,7 @@
         </w:p>
         <w:p>
           <w:pPr>
-            <w:pStyle w:val="30"/>
+            <w:pStyle w:val="TOC3"/>
             <w:tabs>
               <w:tab w:val="right" w:pos="9016"/>
             </w:tabs>
@@ -847,7 +847,7 @@
           <w:hyperlink w:anchor="_Toc57160610" w:history="1">
             <w:r>
               <w:rPr>
-                <w:rStyle w:val="a5"/>
+                <w:rStyle w:val="Hyperlink"/>
                 <w:noProof/>
               </w:rPr>
               <w:t>Freeliquid Vaults</w:t>
@@ -904,7 +904,7 @@
         </w:p>
         <w:p>
           <w:pPr>
-            <w:pStyle w:val="30"/>
+            <w:pStyle w:val="TOC3"/>
             <w:tabs>
               <w:tab w:val="right" w:pos="9016"/>
             </w:tabs>
@@ -915,7 +915,7 @@
           <w:hyperlink w:anchor="_Toc57160611" w:history="1">
             <w:r>
               <w:rPr>
-                <w:rStyle w:val="a5"/>
+                <w:rStyle w:val="Hyperlink"/>
                 <w:noProof/>
               </w:rPr>
               <w:t>Working example</w:t>
@@ -972,7 +972,7 @@
         </w:p>
         <w:p>
           <w:pPr>
-            <w:pStyle w:val="20"/>
+            <w:pStyle w:val="TOC2"/>
             <w:tabs>
               <w:tab w:val="right" w:pos="9016"/>
             </w:tabs>
@@ -983,7 +983,7 @@
           <w:hyperlink w:anchor="_Toc57160612" w:history="1">
             <w:r>
               <w:rPr>
-                <w:rStyle w:val="a5"/>
+                <w:rStyle w:val="Hyperlink"/>
                 <w:noProof/>
               </w:rPr>
               <w:t>2.3 Freeliquid Save</w:t>
@@ -1040,7 +1040,7 @@
         </w:p>
         <w:p>
           <w:pPr>
-            <w:pStyle w:val="20"/>
+            <w:pStyle w:val="TOC2"/>
             <w:tabs>
               <w:tab w:val="right" w:pos="9016"/>
             </w:tabs>
@@ -1051,7 +1051,7 @@
           <w:hyperlink w:anchor="_Toc57160613" w:history="1">
             <w:r>
               <w:rPr>
-                <w:rStyle w:val="a5"/>
+                <w:rStyle w:val="Hyperlink"/>
                 <w:noProof/>
               </w:rPr>
               <w:t>2.4 Freeliquid Reserve</w:t>
@@ -1108,7 +1108,7 @@
         </w:p>
         <w:p>
           <w:pPr>
-            <w:pStyle w:val="20"/>
+            <w:pStyle w:val="TOC2"/>
             <w:tabs>
               <w:tab w:val="right" w:pos="9016"/>
             </w:tabs>
@@ -1119,7 +1119,7 @@
           <w:hyperlink w:anchor="_Toc57160614" w:history="1">
             <w:r>
               <w:rPr>
-                <w:rStyle w:val="a5"/>
+                <w:rStyle w:val="Hyperlink"/>
                 <w:noProof/>
               </w:rPr>
               <w:t>2.5 Oracles</w:t>
@@ -1176,7 +1176,7 @@
         </w:p>
         <w:p>
           <w:pPr>
-            <w:pStyle w:val="10"/>
+            <w:pStyle w:val="TOC1"/>
             <w:tabs>
               <w:tab w:val="right" w:pos="9016"/>
             </w:tabs>
@@ -1187,7 +1187,7 @@
           <w:hyperlink w:anchor="_Toc57160615" w:history="1">
             <w:r>
               <w:rPr>
-                <w:rStyle w:val="a5"/>
+                <w:rStyle w:val="Hyperlink"/>
                 <w:noProof/>
               </w:rPr>
               <w:t>3. Freeliquid Governance</w:t>
@@ -1244,7 +1244,7 @@
         </w:p>
         <w:p>
           <w:pPr>
-            <w:pStyle w:val="20"/>
+            <w:pStyle w:val="TOC2"/>
             <w:tabs>
               <w:tab w:val="right" w:pos="9016"/>
             </w:tabs>
@@ -1255,7 +1255,7 @@
           <w:hyperlink w:anchor="_Toc57160616" w:history="1">
             <w:r>
               <w:rPr>
-                <w:rStyle w:val="a5"/>
+                <w:rStyle w:val="Hyperlink"/>
                 <w:noProof/>
               </w:rPr>
               <w:t>3.1 FL governance token</w:t>
@@ -1312,7 +1312,7 @@
         </w:p>
         <w:p>
           <w:pPr>
-            <w:pStyle w:val="20"/>
+            <w:pStyle w:val="TOC2"/>
             <w:tabs>
               <w:tab w:val="right" w:pos="9016"/>
             </w:tabs>
@@ -1323,7 +1323,7 @@
           <w:hyperlink w:anchor="_Toc57160617" w:history="1">
             <w:r>
               <w:rPr>
-                <w:rStyle w:val="a5"/>
+                <w:rStyle w:val="Hyperlink"/>
                 <w:noProof/>
               </w:rPr>
               <w:t>3.2 Freeliquid Voting</w:t>
@@ -1380,7 +1380,7 @@
         </w:p>
         <w:p>
           <w:pPr>
-            <w:pStyle w:val="20"/>
+            <w:pStyle w:val="TOC2"/>
             <w:tabs>
               <w:tab w:val="right" w:pos="9016"/>
             </w:tabs>
@@ -1391,7 +1391,7 @@
           <w:hyperlink w:anchor="_Toc57160618" w:history="1">
             <w:r>
               <w:rPr>
-                <w:rStyle w:val="a5"/>
+                <w:rStyle w:val="Hyperlink"/>
                 <w:noProof/>
               </w:rPr>
               <w:t>3.3 FL token issuance</w:t>
@@ -1435,7 +1435,7 @@
                 <w:noProof/>
                 <w:webHidden/>
               </w:rPr>
-              <w:t>9</w:t>
+              <w:t>10</w:t>
             </w:r>
             <w:r>
               <w:rPr>
@@ -1448,7 +1448,7 @@
         </w:p>
         <w:p>
           <w:pPr>
-            <w:pStyle w:val="30"/>
+            <w:pStyle w:val="TOC3"/>
             <w:tabs>
               <w:tab w:val="right" w:pos="9016"/>
             </w:tabs>
@@ -1459,7 +1459,7 @@
           <w:hyperlink w:anchor="_Toc57160619" w:history="1">
             <w:r>
               <w:rPr>
-                <w:rStyle w:val="a5"/>
+                <w:rStyle w:val="Hyperlink"/>
                 <w:noProof/>
               </w:rPr>
               <w:t>FL issuance charts</w:t>
@@ -1516,7 +1516,7 @@
         </w:p>
         <w:p>
           <w:pPr>
-            <w:pStyle w:val="10"/>
+            <w:pStyle w:val="TOC1"/>
             <w:tabs>
               <w:tab w:val="right" w:pos="9016"/>
             </w:tabs>
@@ -1527,7 +1527,7 @@
           <w:hyperlink w:anchor="_Toc57160620" w:history="1">
             <w:r>
               <w:rPr>
-                <w:rStyle w:val="a5"/>
+                <w:rStyle w:val="Hyperlink"/>
                 <w:noProof/>
               </w:rPr>
               <w:t>4. Emergency Shutdown</w:t>
@@ -1571,7 +1571,7 @@
                 <w:noProof/>
                 <w:webHidden/>
               </w:rPr>
-              <w:t>13</w:t>
+              <w:t>14</w:t>
             </w:r>
             <w:r>
               <w:rPr>
@@ -1616,7 +1616,7 @@
     </w:p>
     <w:p>
       <w:pPr>
-        <w:pStyle w:val="1"/>
+        <w:pStyle w:val="Heading1"/>
       </w:pPr>
       <w:bookmarkStart w:id="0" w:name="_Toc57160605"/>
       <w:r>
@@ -1806,7 +1806,7 @@
     </w:p>
     <w:p>
       <w:pPr>
-        <w:pStyle w:val="1"/>
+        <w:pStyle w:val="Heading1"/>
       </w:pPr>
       <w:bookmarkStart w:id="1" w:name="_Toc57160606"/>
       <w:r>
@@ -1825,7 +1825,7 @@
     </w:p>
     <w:p>
       <w:pPr>
-        <w:pStyle w:val="2"/>
+        <w:pStyle w:val="Heading2"/>
       </w:pPr>
       <w:bookmarkStart w:id="2" w:name="_Toc57160607"/>
       <w:r>
@@ -1988,7 +1988,7 @@
     </w:p>
     <w:p>
       <w:pPr>
-        <w:pStyle w:val="2"/>
+        <w:pStyle w:val="Heading2"/>
       </w:pPr>
       <w:r>
         <w:lastRenderedPageBreak/>
@@ -2039,7 +2039,7 @@
     </w:p>
     <w:p>
       <w:pPr>
-        <w:pStyle w:val="3"/>
+        <w:pStyle w:val="Heading3"/>
         <w:ind w:firstLine="0"/>
         <w:jc w:val="center"/>
       </w:pPr>
@@ -2130,7 +2130,7 @@
     </w:p>
     <w:p>
       <w:pPr>
-        <w:pStyle w:val="3"/>
+        <w:pStyle w:val="Heading3"/>
         <w:ind w:firstLine="0"/>
         <w:jc w:val="center"/>
       </w:pPr>
@@ -2252,7 +2252,7 @@
     </w:p>
     <w:p>
       <w:pPr>
-        <w:pStyle w:val="3"/>
+        <w:pStyle w:val="Heading3"/>
         <w:ind w:firstLine="0"/>
         <w:jc w:val="center"/>
       </w:pPr>
@@ -2398,7 +2398,7 @@
     </w:p>
     <w:p>
       <w:pPr>
-        <w:pStyle w:val="2"/>
+        <w:pStyle w:val="Heading2"/>
       </w:pPr>
       <w:bookmarkStart w:id="7" w:name="_Toc57160612"/>
       <w:r>
@@ -2571,7 +2571,7 @@
     </w:p>
     <w:p>
       <w:pPr>
-        <w:pStyle w:val="2"/>
+        <w:pStyle w:val="Heading2"/>
       </w:pPr>
       <w:bookmarkStart w:id="8" w:name="_Toc57160613"/>
       <w:r>
@@ -2660,7 +2660,7 @@
     </w:p>
     <w:p>
       <w:pPr>
-        <w:pStyle w:val="2"/>
+        <w:pStyle w:val="Heading2"/>
       </w:pPr>
       <w:bookmarkStart w:id="9" w:name="_Toc57160614"/>
       <w:r>
@@ -2750,7 +2750,7 @@
     </w:p>
     <w:p>
       <w:pPr>
-        <w:pStyle w:val="1"/>
+        <w:pStyle w:val="Heading1"/>
       </w:pPr>
       <w:bookmarkStart w:id="10" w:name="_Toc57160615"/>
       <w:r>
@@ -2815,7 +2815,7 @@
     </w:p>
     <w:p>
       <w:pPr>
-        <w:pStyle w:val="2"/>
+        <w:pStyle w:val="Heading2"/>
         <w:spacing w:before="240"/>
       </w:pPr>
       <w:bookmarkStart w:id="11" w:name="_Toc57160616"/>
@@ -2850,7 +2850,7 @@
     </w:p>
     <w:p>
       <w:pPr>
-        <w:pStyle w:val="2"/>
+        <w:pStyle w:val="Heading2"/>
         <w:spacing w:before="240"/>
       </w:pPr>
       <w:bookmarkStart w:id="12" w:name="_Toc57160617"/>
@@ -2982,12 +2982,18 @@
       </w:r>
     </w:p>
     <w:p>
-      <w:pPr>
-        <w:pStyle w:val="2"/>
+      <w:r>
+        <w:br w:type="page"/>
+      </w:r>
+    </w:p>
+    <w:p>
+      <w:pPr>
+        <w:pStyle w:val="Heading2"/>
         <w:spacing w:before="240"/>
       </w:pPr>
       <w:bookmarkStart w:id="13" w:name="_Toc57160618"/>
       <w:r>
+        <w:lastRenderedPageBreak/>
         <w:t>3.3 FL token issuance</w:t>
       </w:r>
       <w:bookmarkEnd w:id="13"/>
@@ -2997,11 +3003,7 @@
         <w:jc w:val="both"/>
       </w:pPr>
       <w:r>
-        <w:t xml:space="preserve">The issuance of initial FL tokens will proceed through the Fair Launch </w:t>
-      </w:r>
-      <w:r>
-        <w:lastRenderedPageBreak/>
-        <w:t xml:space="preserve">model. This implies that tokens will not be sold on initial coin offering (ICO), but rather distributed as rewards to </w:t>
+        <w:t xml:space="preserve">The issuance of initial FL tokens will proceed through the Fair Launch model. This implies that tokens will not be sold on initial coin offering (ICO), but rather distributed as rewards to </w:t>
       </w:r>
       <w:proofErr w:type="spellStart"/>
       <w:r>
@@ -3207,7 +3209,7 @@
     </w:p>
     <w:p>
       <w:pPr>
-        <w:pStyle w:val="3"/>
+        <w:pStyle w:val="Heading3"/>
         <w:ind w:firstLine="0"/>
         <w:jc w:val="center"/>
       </w:pPr>
@@ -3223,33 +3225,40 @@
     </w:p>
     <w:p>
       <w:pPr>
-        <w:ind w:firstLine="0"/>
-        <w:jc w:val="both"/>
-      </w:pPr>
-      <w:r>
-        <w:t>The relationship between the total (cumulative) amount of issued FL tokens and time (FL/USDFL pair):</w:t>
-      </w:r>
-    </w:p>
-    <w:p>
-      <w:pPr>
-        <w:ind w:firstLine="0"/>
-        <w:jc w:val="both"/>
-      </w:pPr>
-    </w:p>
-    <w:p>
-      <w:pPr>
-        <w:ind w:firstLine="0"/>
-        <w:jc w:val="both"/>
+        <w:pStyle w:val="Heading4"/>
+        <w:ind w:firstLine="0"/>
+      </w:pPr>
+      <w:r>
+        <w:t>FL/USDFL pair</w:t>
+      </w:r>
+    </w:p>
+    <w:p>
+      <w:pPr>
+        <w:ind w:firstLine="0"/>
+        <w:jc w:val="both"/>
+      </w:pPr>
+      <w:r>
+        <w:t>The relationship between the amount of FL tokens issued per hour and time (FL/USDFL pair):</w:t>
+      </w:r>
+    </w:p>
+    <w:p>
+      <w:pPr>
+        <w:ind w:firstLine="0"/>
+      </w:pPr>
+    </w:p>
+    <w:p>
+      <w:pPr>
+        <w:ind w:firstLine="0"/>
       </w:pPr>
       <w:r>
         <w:rPr>
           <w:noProof/>
         </w:rPr>
         <w:drawing>
-          <wp:inline distT="0" distB="0" distL="0" distR="0" wp14:anchorId="5A860DBB" wp14:editId="3CC8EE27">
-            <wp:extent cx="5715000" cy="1783080"/>
+          <wp:inline distT="0" distB="0" distL="0" distR="0" wp14:anchorId="7A2FCB41" wp14:editId="24013063">
+            <wp:extent cx="5722620" cy="1897380"/>
             <wp:effectExtent l="0" t="0" r="0" b="7620"/>
-            <wp:docPr id="11" name="Рисунок 11"/>
+            <wp:docPr id="2" name="Picture 2"/>
             <wp:cNvGraphicFramePr>
               <a:graphicFrameLocks xmlns:a="http://schemas.openxmlformats.org/drawingml/2006/main" noChangeAspect="1"/>
             </wp:cNvGraphicFramePr>
@@ -3257,7 +3266,7 @@
               <a:graphicData uri="http://schemas.openxmlformats.org/drawingml/2006/picture">
                 <pic:pic xmlns:pic="http://schemas.openxmlformats.org/drawingml/2006/picture">
                   <pic:nvPicPr>
-                    <pic:cNvPr id="0" name="Picture 6"/>
+                    <pic:cNvPr id="0" name="Picture 2"/>
                     <pic:cNvPicPr>
                       <a:picLocks noChangeAspect="1" noChangeArrowheads="1"/>
                     </pic:cNvPicPr>
@@ -3278,7 +3287,7 @@
                   <pic:spPr bwMode="auto">
                     <a:xfrm>
                       <a:off x="0" y="0"/>
-                      <a:ext cx="5715000" cy="1783080"/>
+                      <a:ext cx="5722620" cy="1897380"/>
                     </a:xfrm>
                     <a:prstGeom prst="rect">
                       <a:avLst/>
@@ -3298,36 +3307,37 @@
     <w:p>
       <w:pPr>
         <w:ind w:firstLine="0"/>
-        <w:jc w:val="both"/>
-      </w:pPr>
-    </w:p>
-    <w:p>
-      <w:pPr>
-        <w:ind w:firstLine="0"/>
-        <w:jc w:val="both"/>
-      </w:pPr>
-      <w:r>
-        <w:t>The relationship between the amount of FL tokens issued per hour and time (FL/USDFL pair):</w:t>
-      </w:r>
-    </w:p>
-    <w:p>
-      <w:pPr>
-        <w:ind w:firstLine="0"/>
-      </w:pPr>
-    </w:p>
-    <w:p>
-      <w:pPr>
-        <w:ind w:firstLine="0"/>
+      </w:pPr>
+    </w:p>
+    <w:p>
+      <w:pPr>
+        <w:ind w:firstLine="0"/>
+        <w:jc w:val="both"/>
+      </w:pPr>
+      <w:r>
+        <w:t>The relationship between the total (cumulative) amount of issued FL tokens and time (FL/USDFL pair):</w:t>
+      </w:r>
+    </w:p>
+    <w:p>
+      <w:pPr>
+        <w:ind w:firstLine="0"/>
+        <w:jc w:val="both"/>
+      </w:pPr>
+    </w:p>
+    <w:p>
+      <w:pPr>
+        <w:ind w:firstLine="0"/>
+        <w:jc w:val="both"/>
       </w:pPr>
       <w:r>
         <w:rPr>
           <w:noProof/>
         </w:rPr>
         <w:drawing>
-          <wp:inline distT="0" distB="0" distL="0" distR="0" wp14:anchorId="6EC9615E" wp14:editId="2FFF2111">
-            <wp:extent cx="5715000" cy="1821180"/>
-            <wp:effectExtent l="0" t="0" r="0" b="7620"/>
-            <wp:docPr id="12" name="Рисунок 12"/>
+          <wp:inline distT="0" distB="0" distL="0" distR="0" wp14:anchorId="433F4F88" wp14:editId="6EDAF210">
+            <wp:extent cx="5722620" cy="1927860"/>
+            <wp:effectExtent l="0" t="0" r="0" b="0"/>
+            <wp:docPr id="1" name="Picture 1"/>
             <wp:cNvGraphicFramePr>
               <a:graphicFrameLocks xmlns:a="http://schemas.openxmlformats.org/drawingml/2006/main" noChangeAspect="1"/>
             </wp:cNvGraphicFramePr>
@@ -3335,7 +3345,7 @@
               <a:graphicData uri="http://schemas.openxmlformats.org/drawingml/2006/picture">
                 <pic:pic xmlns:pic="http://schemas.openxmlformats.org/drawingml/2006/picture">
                   <pic:nvPicPr>
-                    <pic:cNvPr id="0" name="Picture 7"/>
+                    <pic:cNvPr id="0" name="Picture 1"/>
                     <pic:cNvPicPr>
                       <a:picLocks noChangeAspect="1" noChangeArrowheads="1"/>
                     </pic:cNvPicPr>
@@ -3356,7 +3366,7 @@
                   <pic:spPr bwMode="auto">
                     <a:xfrm>
                       <a:off x="0" y="0"/>
-                      <a:ext cx="5715000" cy="1821180"/>
+                      <a:ext cx="5722620" cy="1927860"/>
                     </a:xfrm>
                     <a:prstGeom prst="rect">
                       <a:avLst/>
@@ -3375,11 +3385,6 @@
     </w:p>
     <w:p>
       <w:pPr>
-        <w:ind w:firstLine="0"/>
-      </w:pPr>
-    </w:p>
-    <w:p>
-      <w:pPr>
         <w:widowControl/>
         <w:ind w:firstLine="0"/>
       </w:pPr>
@@ -3389,11 +3394,15 @@
     </w:p>
     <w:p>
       <w:pPr>
+        <w:pStyle w:val="Heading4"/>
         <w:ind w:firstLine="0"/>
       </w:pPr>
       <w:r>
         <w:lastRenderedPageBreak/>
-        <w:t>The relationship between total (cumulative) amount of issued FL tokens and time (</w:t>
+        <w:t>USDFL</w:t>
+      </w:r>
+      <w:r>
+        <w:t xml:space="preserve"> </w:t>
       </w:r>
       <w:proofErr w:type="spellStart"/>
       <w:r>
@@ -3401,24 +3410,127 @@
       </w:r>
       <w:proofErr w:type="spellEnd"/>
       <w:r>
-        <w:t xml:space="preserve"> pairs):</w:t>
-      </w:r>
-    </w:p>
-    <w:p>
-      <w:pPr>
-        <w:ind w:firstLine="0"/>
-      </w:pPr>
-    </w:p>
-    <w:p>
-      <w:pPr>
-        <w:ind w:firstLine="0"/>
+        <w:t xml:space="preserve"> pair</w:t>
+      </w:r>
+      <w:r>
+        <w:t>s</w:t>
+      </w:r>
+    </w:p>
+    <w:p>
+      <w:pPr>
+        <w:ind w:firstLine="0"/>
+        <w:jc w:val="both"/>
+      </w:pPr>
+      <w:r>
+        <w:t>The relationship between the number of FL tokens issued per hour and time (</w:t>
+      </w:r>
+      <w:r>
+        <w:t xml:space="preserve">USDFL </w:t>
+      </w:r>
+      <w:r>
+        <w:t>pairs):</w:t>
+      </w:r>
+    </w:p>
+    <w:p>
+      <w:pPr>
+        <w:ind w:firstLine="0"/>
+        <w:jc w:val="both"/>
+      </w:pPr>
+    </w:p>
+    <w:p>
+      <w:pPr>
+        <w:ind w:firstLine="0"/>
+        <w:jc w:val="both"/>
       </w:pPr>
       <w:r>
         <w:rPr>
           <w:noProof/>
         </w:rPr>
         <w:drawing>
-          <wp:inline distT="0" distB="0" distL="0" distR="0" wp14:anchorId="3689A4DF" wp14:editId="3114522D">
+          <wp:inline distT="0" distB="0" distL="0" distR="0" wp14:anchorId="42B454BC" wp14:editId="1B237B27">
+            <wp:extent cx="5715000" cy="1798320"/>
+            <wp:effectExtent l="0" t="0" r="0" b="0"/>
+            <wp:docPr id="9" name="Рисунок 9"/>
+            <wp:cNvGraphicFramePr>
+              <a:graphicFrameLocks xmlns:a="http://schemas.openxmlformats.org/drawingml/2006/main" noChangeAspect="1"/>
+            </wp:cNvGraphicFramePr>
+            <a:graphic xmlns:a="http://schemas.openxmlformats.org/drawingml/2006/main">
+              <a:graphicData uri="http://schemas.openxmlformats.org/drawingml/2006/picture">
+                <pic:pic xmlns:pic="http://schemas.openxmlformats.org/drawingml/2006/picture">
+                  <pic:nvPicPr>
+                    <pic:cNvPr id="0" name="Picture 4"/>
+                    <pic:cNvPicPr>
+                      <a:picLocks noChangeAspect="1" noChangeArrowheads="1"/>
+                    </pic:cNvPicPr>
+                  </pic:nvPicPr>
+                  <pic:blipFill>
+                    <a:blip r:embed="rId20" cstate="print">
+                      <a:extLst>
+                        <a:ext uri="{28A0092B-C50C-407E-A947-70E740481C1C}">
+                          <a14:useLocalDpi xmlns:a14="http://schemas.microsoft.com/office/drawing/2010/main" val="0"/>
+                        </a:ext>
+                      </a:extLst>
+                    </a:blip>
+                    <a:srcRect/>
+                    <a:stretch>
+                      <a:fillRect/>
+                    </a:stretch>
+                  </pic:blipFill>
+                  <pic:spPr bwMode="auto">
+                    <a:xfrm>
+                      <a:off x="0" y="0"/>
+                      <a:ext cx="5715000" cy="1798320"/>
+                    </a:xfrm>
+                    <a:prstGeom prst="rect">
+                      <a:avLst/>
+                    </a:prstGeom>
+                    <a:noFill/>
+                    <a:ln>
+                      <a:noFill/>
+                    </a:ln>
+                  </pic:spPr>
+                </pic:pic>
+              </a:graphicData>
+            </a:graphic>
+          </wp:inline>
+        </w:drawing>
+      </w:r>
+    </w:p>
+    <w:p>
+      <w:pPr>
+        <w:ind w:firstLine="0"/>
+        <w:jc w:val="both"/>
+      </w:pPr>
+    </w:p>
+    <w:p>
+      <w:pPr>
+        <w:ind w:firstLine="0"/>
+      </w:pPr>
+      <w:r>
+        <w:t>The relationship between total (cumulative) amount of issued FL tokens and time (</w:t>
+      </w:r>
+      <w:r>
+        <w:t xml:space="preserve">USDFL </w:t>
+      </w:r>
+      <w:r>
+        <w:t>pairs):</w:t>
+      </w:r>
+    </w:p>
+    <w:p>
+      <w:pPr>
+        <w:ind w:firstLine="0"/>
+      </w:pPr>
+    </w:p>
+    <w:p>
+      <w:pPr>
+        <w:ind w:firstLine="0"/>
+      </w:pPr>
+      <w:r>
+        <w:rPr>
+          <w:noProof/>
+        </w:rPr>
+        <w:drawing>
+          <wp:inline distT="0" distB="0" distL="0" distR="0" wp14:anchorId="2F487AAF" wp14:editId="0A9750A9">
             <wp:extent cx="5715000" cy="1790700"/>
             <wp:effectExtent l="0" t="0" r="0" b="0"/>
             <wp:docPr id="10" name="Рисунок 10"/>
@@ -3435,7 +3547,7 @@
                     </pic:cNvPicPr>
                   </pic:nvPicPr>
                   <pic:blipFill>
-                    <a:blip r:embed="rId20" cstate="print">
+                    <a:blip r:embed="rId21" cstate="print">
                       <a:extLst>
                         <a:ext uri="{28A0092B-C50C-407E-A947-70E740481C1C}">
                           <a14:useLocalDpi xmlns:a14="http://schemas.microsoft.com/office/drawing/2010/main" val="0"/>
@@ -3470,45 +3582,65 @@
     <w:p>
       <w:pPr>
         <w:ind w:firstLine="0"/>
-      </w:pPr>
-    </w:p>
-    <w:p>
-      <w:pPr>
-        <w:ind w:firstLine="0"/>
-        <w:jc w:val="both"/>
-      </w:pPr>
-      <w:r>
-        <w:t>The relationship between the number of FL tokens issued per hour and time (</w:t>
-      </w:r>
-      <w:proofErr w:type="spellStart"/>
-      <w:r>
-        <w:t>stablecoin</w:t>
-      </w:r>
-      <w:proofErr w:type="spellEnd"/>
-      <w:r>
-        <w:t xml:space="preserve"> pairs):</w:t>
-      </w:r>
-    </w:p>
-    <w:p>
-      <w:pPr>
-        <w:ind w:firstLine="0"/>
-        <w:jc w:val="both"/>
-      </w:pPr>
-    </w:p>
-    <w:p>
-      <w:pPr>
-        <w:ind w:firstLine="0"/>
-        <w:jc w:val="both"/>
+        <w:jc w:val="both"/>
+      </w:pPr>
+    </w:p>
+    <w:p>
+      <w:r>
+        <w:br w:type="page"/>
+      </w:r>
+    </w:p>
+    <w:p>
+      <w:pPr>
+        <w:pStyle w:val="Heading4"/>
+        <w:ind w:firstLine="0"/>
+      </w:pPr>
+      <w:r>
+        <w:lastRenderedPageBreak/>
+        <w:t xml:space="preserve">FL issuance programs </w:t>
+      </w:r>
+      <w:proofErr w:type="gramStart"/>
+      <w:r>
+        <w:t>combined</w:t>
+      </w:r>
+      <w:proofErr w:type="gramEnd"/>
+    </w:p>
+    <w:p>
+      <w:pPr>
+        <w:ind w:firstLine="0"/>
+        <w:jc w:val="both"/>
+      </w:pPr>
+      <w:r>
+        <w:t>The relationship between the amount of FL tokens issued per hour and time (</w:t>
+      </w:r>
+      <w:r>
+        <w:t>programs 2 and 3, first chart</w:t>
+      </w:r>
+      <w:r>
+        <w:t>)</w:t>
+      </w:r>
+      <w:r>
+        <w:t xml:space="preserve"> and cumulative supply of all four reward programs (second chart):</w:t>
+      </w:r>
+    </w:p>
+    <w:p>
+      <w:pPr>
+        <w:ind w:firstLine="0"/>
+      </w:pPr>
+    </w:p>
+    <w:p>
+      <w:pPr>
+        <w:ind w:firstLine="0"/>
       </w:pPr>
       <w:r>
         <w:rPr>
           <w:noProof/>
         </w:rPr>
         <w:drawing>
-          <wp:inline distT="0" distB="0" distL="0" distR="0" wp14:anchorId="42B454BC" wp14:editId="1B237B27">
-            <wp:extent cx="5715000" cy="1798320"/>
-            <wp:effectExtent l="0" t="0" r="0" b="0"/>
-            <wp:docPr id="9" name="Рисунок 9"/>
+          <wp:inline distT="0" distB="0" distL="0" distR="0" wp14:anchorId="037BD860" wp14:editId="145F78A8">
+            <wp:extent cx="5727700" cy="5727700"/>
+            <wp:effectExtent l="0" t="0" r="6350" b="6350"/>
+            <wp:docPr id="5" name="Picture 5"/>
             <wp:cNvGraphicFramePr>
               <a:graphicFrameLocks xmlns:a="http://schemas.openxmlformats.org/drawingml/2006/main" noChangeAspect="1"/>
             </wp:cNvGraphicFramePr>
@@ -3522,7 +3654,7 @@
                     </pic:cNvPicPr>
                   </pic:nvPicPr>
                   <pic:blipFill>
-                    <a:blip r:embed="rId21" cstate="print">
+                    <a:blip r:embed="rId22" cstate="print">
                       <a:extLst>
                         <a:ext uri="{28A0092B-C50C-407E-A947-70E740481C1C}">
                           <a14:useLocalDpi xmlns:a14="http://schemas.microsoft.com/office/drawing/2010/main" val="0"/>
@@ -3537,7 +3669,7 @@
                   <pic:spPr bwMode="auto">
                     <a:xfrm>
                       <a:off x="0" y="0"/>
-                      <a:ext cx="5715000" cy="1798320"/>
+                      <a:ext cx="5727700" cy="5727700"/>
                     </a:xfrm>
                     <a:prstGeom prst="rect">
                       <a:avLst/>
@@ -3557,33 +3689,53 @@
     <w:p>
       <w:pPr>
         <w:ind w:firstLine="0"/>
-        <w:jc w:val="both"/>
-      </w:pPr>
-    </w:p>
-    <w:p>
-      <w:pPr>
-        <w:ind w:firstLine="0"/>
-        <w:jc w:val="both"/>
-      </w:pPr>
-    </w:p>
-    <w:p>
-      <w:pPr>
-        <w:pBdr>
-          <w:top w:val="nil"/>
-          <w:left w:val="nil"/>
-          <w:bottom w:val="nil"/>
-          <w:right w:val="nil"/>
-          <w:between w:val="nil"/>
-        </w:pBdr>
-        <w:ind w:firstLine="0"/>
-      </w:pPr>
-      <w:r>
-        <w:br w:type="page"/>
-      </w:r>
-    </w:p>
-    <w:p>
-      <w:pPr>
-        <w:pStyle w:val="1"/>
+      </w:pPr>
+    </w:p>
+    <w:p>
+      <w:pPr>
+        <w:ind w:firstLine="0"/>
+        <w:jc w:val="both"/>
+      </w:pPr>
+      <w:r>
+        <w:t>Please note that the fourth program (Oracle support rewards) will run for 712 days, after which the total supply of FL tokens will</w:t>
+      </w:r>
+      <w:r>
+        <w:t xml:space="preserve"> potentially</w:t>
+      </w:r>
+      <w:r>
+        <w:t xml:space="preserve"> reach 1,000,000 (one million tokens). For </w:t>
+      </w:r>
+      <w:r>
+        <w:t>visual clarity</w:t>
+      </w:r>
+      <w:r>
+        <w:t>, however, the time axis is restricted to fourteen months</w:t>
+      </w:r>
+      <w:r>
+        <w:t>, which is enough to illustrate all other three reward programs</w:t>
+      </w:r>
+      <w:r>
+        <w:t>.</w:t>
+      </w:r>
+    </w:p>
+    <w:p>
+      <w:pPr>
+        <w:ind w:firstLine="0"/>
+        <w:jc w:val="both"/>
+      </w:pPr>
+      <w:r>
+        <w:t>The hourly rates of the first and the fourth reward programs are not shown on the first chart since they remain constant and thus do not add to the purpose of illustration.</w:t>
+      </w:r>
+    </w:p>
+    <w:p>
+      <w:pPr>
+        <w:ind w:firstLine="0"/>
+        <w:jc w:val="both"/>
+      </w:pPr>
+    </w:p>
+    <w:p>
+      <w:pPr>
+        <w:pStyle w:val="Heading1"/>
       </w:pPr>
       <w:bookmarkStart w:id="15" w:name="_Toc57160620"/>
       <w:r>
@@ -3645,7 +3797,7 @@
       <w:r>
         <w:t xml:space="preserve"> and is described in detail in their </w:t>
       </w:r>
-      <w:hyperlink r:id="rId22" w:anchor="emergency-shutdown">
+      <w:hyperlink r:id="rId23" w:anchor="emergency-shutdown">
         <w:r>
           <w:rPr>
             <w:color w:val="1155CC"/>
@@ -3674,7 +3826,7 @@
       </w:pPr>
     </w:p>
     <w:sectPr>
-      <w:footerReference w:type="first" r:id="rId23"/>
+      <w:footerReference w:type="first" r:id="rId24"/>
       <w:pgSz w:w="11906" w:h="16838"/>
       <w:pgMar w:top="1440" w:right="1440" w:bottom="1440" w:left="1440" w:header="708" w:footer="708" w:gutter="0"/>
       <w:pgNumType w:start="1"/>
@@ -4463,14 +4615,14 @@
     <w:lsdException w:name="Unresolved Mention" w:semiHidden="1" w:unhideWhenUsed="1"/>
     <w:lsdException w:name="Smart Link" w:semiHidden="1" w:unhideWhenUsed="1"/>
   </w:latentStyles>
-  <w:style w:type="paragraph" w:default="1" w:styleId="a">
+  <w:style w:type="paragraph" w:default="1" w:styleId="Normal">
     <w:name w:val="Normal"/>
     <w:qFormat/>
   </w:style>
-  <w:style w:type="paragraph" w:styleId="1">
+  <w:style w:type="paragraph" w:styleId="Heading1">
     <w:name w:val="heading 1"/>
-    <w:basedOn w:val="a"/>
-    <w:next w:val="a"/>
+    <w:basedOn w:val="Normal"/>
+    <w:next w:val="Normal"/>
     <w:uiPriority w:val="9"/>
     <w:qFormat/>
     <w:pPr>
@@ -4494,10 +4646,10 @@
       <w:szCs w:val="36"/>
     </w:rPr>
   </w:style>
-  <w:style w:type="paragraph" w:styleId="2">
+  <w:style w:type="paragraph" w:styleId="Heading2">
     <w:name w:val="heading 2"/>
-    <w:basedOn w:val="a"/>
-    <w:next w:val="a"/>
+    <w:basedOn w:val="Normal"/>
+    <w:next w:val="Normal"/>
     <w:uiPriority w:val="9"/>
     <w:unhideWhenUsed/>
     <w:qFormat/>
@@ -4522,10 +4674,10 @@
       <w:szCs w:val="32"/>
     </w:rPr>
   </w:style>
-  <w:style w:type="paragraph" w:styleId="3">
+  <w:style w:type="paragraph" w:styleId="Heading3">
     <w:name w:val="heading 3"/>
-    <w:basedOn w:val="a"/>
-    <w:next w:val="a"/>
+    <w:basedOn w:val="Normal"/>
+    <w:next w:val="Normal"/>
     <w:uiPriority w:val="9"/>
     <w:unhideWhenUsed/>
     <w:qFormat/>
@@ -4548,12 +4700,11 @@
       <w:szCs w:val="28"/>
     </w:rPr>
   </w:style>
-  <w:style w:type="paragraph" w:styleId="4">
+  <w:style w:type="paragraph" w:styleId="Heading4">
     <w:name w:val="heading 4"/>
-    <w:basedOn w:val="a"/>
-    <w:next w:val="a"/>
+    <w:basedOn w:val="Normal"/>
+    <w:next w:val="Normal"/>
     <w:uiPriority w:val="9"/>
-    <w:semiHidden/>
     <w:unhideWhenUsed/>
     <w:qFormat/>
     <w:pPr>
@@ -4575,10 +4726,10 @@
       <w:szCs w:val="24"/>
     </w:rPr>
   </w:style>
-  <w:style w:type="paragraph" w:styleId="5">
+  <w:style w:type="paragraph" w:styleId="Heading5">
     <w:name w:val="heading 5"/>
-    <w:basedOn w:val="a"/>
-    <w:next w:val="a"/>
+    <w:basedOn w:val="Normal"/>
+    <w:next w:val="Normal"/>
     <w:uiPriority w:val="9"/>
     <w:semiHidden/>
     <w:unhideWhenUsed/>
@@ -4602,10 +4753,10 @@
       <w:szCs w:val="22"/>
     </w:rPr>
   </w:style>
-  <w:style w:type="paragraph" w:styleId="6">
+  <w:style w:type="paragraph" w:styleId="Heading6">
     <w:name w:val="heading 6"/>
-    <w:basedOn w:val="a"/>
-    <w:next w:val="a"/>
+    <w:basedOn w:val="Normal"/>
+    <w:next w:val="Normal"/>
     <w:uiPriority w:val="9"/>
     <w:semiHidden/>
     <w:unhideWhenUsed/>
@@ -4629,13 +4780,13 @@
       <w:szCs w:val="20"/>
     </w:rPr>
   </w:style>
-  <w:style w:type="character" w:default="1" w:styleId="a0">
+  <w:style w:type="character" w:default="1" w:styleId="DefaultParagraphFont">
     <w:name w:val="Default Paragraph Font"/>
     <w:uiPriority w:val="1"/>
     <w:semiHidden/>
     <w:unhideWhenUsed/>
   </w:style>
-  <w:style w:type="table" w:default="1" w:styleId="a1">
+  <w:style w:type="table" w:default="1" w:styleId="TableNormal">
     <w:name w:val="Normal Table"/>
     <w:uiPriority w:val="99"/>
     <w:semiHidden/>
@@ -4650,16 +4801,16 @@
       </w:tblCellMar>
     </w:tblPr>
   </w:style>
-  <w:style w:type="numbering" w:default="1" w:styleId="a2">
+  <w:style w:type="numbering" w:default="1" w:styleId="NoList">
     <w:name w:val="No List"/>
     <w:uiPriority w:val="99"/>
     <w:semiHidden/>
     <w:unhideWhenUsed/>
   </w:style>
-  <w:style w:type="paragraph" w:styleId="a3">
+  <w:style w:type="paragraph" w:styleId="Title">
     <w:name w:val="Title"/>
-    <w:basedOn w:val="a"/>
-    <w:next w:val="a"/>
+    <w:basedOn w:val="Normal"/>
+    <w:next w:val="Normal"/>
     <w:uiPriority w:val="10"/>
     <w:qFormat/>
     <w:pPr>
@@ -4678,10 +4829,10 @@
       <w:szCs w:val="56"/>
     </w:rPr>
   </w:style>
-  <w:style w:type="paragraph" w:styleId="a4">
+  <w:style w:type="paragraph" w:styleId="Subtitle">
     <w:name w:val="Subtitle"/>
-    <w:basedOn w:val="a"/>
-    <w:next w:val="a"/>
+    <w:basedOn w:val="Normal"/>
+    <w:next w:val="Normal"/>
     <w:uiPriority w:val="11"/>
     <w:qFormat/>
     <w:pPr>
@@ -4706,10 +4857,10 @@
       <w:szCs w:val="48"/>
     </w:rPr>
   </w:style>
-  <w:style w:type="paragraph" w:styleId="10">
+  <w:style w:type="paragraph" w:styleId="TOC1">
     <w:name w:val="toc 1"/>
-    <w:basedOn w:val="a"/>
-    <w:next w:val="a"/>
+    <w:basedOn w:val="Normal"/>
+    <w:next w:val="Normal"/>
     <w:autoRedefine/>
     <w:uiPriority w:val="39"/>
     <w:unhideWhenUsed/>
@@ -4718,10 +4869,10 @@
       <w:spacing w:after="100"/>
     </w:pPr>
   </w:style>
-  <w:style w:type="paragraph" w:styleId="20">
+  <w:style w:type="paragraph" w:styleId="TOC2">
     <w:name w:val="toc 2"/>
-    <w:basedOn w:val="a"/>
-    <w:next w:val="a"/>
+    <w:basedOn w:val="Normal"/>
+    <w:next w:val="Normal"/>
     <w:autoRedefine/>
     <w:uiPriority w:val="39"/>
     <w:unhideWhenUsed/>
@@ -4731,10 +4882,10 @@
       <w:ind w:left="260"/>
     </w:pPr>
   </w:style>
-  <w:style w:type="paragraph" w:styleId="30">
+  <w:style w:type="paragraph" w:styleId="TOC3">
     <w:name w:val="toc 3"/>
-    <w:basedOn w:val="a"/>
-    <w:next w:val="a"/>
+    <w:basedOn w:val="Normal"/>
+    <w:next w:val="Normal"/>
     <w:autoRedefine/>
     <w:uiPriority w:val="39"/>
     <w:unhideWhenUsed/>
@@ -4744,9 +4895,9 @@
       <w:ind w:left="520"/>
     </w:pPr>
   </w:style>
-  <w:style w:type="character" w:styleId="a5">
+  <w:style w:type="character" w:styleId="Hyperlink">
     <w:name w:val="Hyperlink"/>
-    <w:basedOn w:val="a0"/>
+    <w:basedOn w:val="DefaultParagraphFont"/>
     <w:uiPriority w:val="99"/>
     <w:unhideWhenUsed/>
     <w:rsid w:val="00DE6250"/>

</xml_diff>